<commit_message>
category_code != 212101 a upurava textu
</commit_message>
<xml_diff>
--- a/Readme.docx
+++ b/Readme.docx
@@ -9,80 +9,169 @@
     </w:p>
     <w:p>
       <w:r>
-        <w:t xml:space="preserve">    toto je můj první SQL projek</w:t>
+        <w:tab/>
+        <w:t>t</w:t>
+      </w:r>
+      <w:r>
+        <w:t xml:space="preserve">ento projekt je závěrečným výstupem kurzu Datová akademie pořádaného portálem </w:t>
+      </w:r>
+      <w:proofErr w:type="spellStart"/>
+      <w:r>
+        <w:t>Engeto</w:t>
+      </w:r>
+      <w:proofErr w:type="spellEnd"/>
+      <w:r>
+        <w:t>.</w:t>
+      </w:r>
+    </w:p>
+    <w:p>
+      <w:r>
+        <w:t>Jedná se o</w:t>
+      </w:r>
+      <w:r>
+        <w:t xml:space="preserve"> můj první SQL projek</w:t>
       </w:r>
       <w:r>
         <w:t xml:space="preserve">t. </w:t>
       </w:r>
       <w:r>
-        <w:t xml:space="preserve">Projekt se zaměřuje na analýzu dostupnosti základních potravin ve vztahu k průměrným mzdám v České republice, a to prostřednictvím zodpovězení pěti klíčových výzkumných otázek pomocí SQL dotazů. Tento projekt je závěrečným výstupem kurzu Datová akademie pořádaného portálem </w:t>
+        <w:t>Který</w:t>
+      </w:r>
+      <w:r>
+        <w:t xml:space="preserve"> se zaměřuje na analýzu dostupnosti základních potravin ve vztahu k průměrným mzdám v České republice, a to prostřednictvím zodpovězení pěti klíčových výzkumných otázek pomocí SQL dotazů. </w:t>
+      </w:r>
+    </w:p>
+    <w:p>
+      <w:r>
+        <w:t>Data, která byla použita, pochází z Portálu otevřených dat ČR a zahrnují několik let vývoje průměrných mezd v různých odvětvích a cen základních potravin. Cílem bylo zjistit, jak se mzdy vyvíjejí v průběhu času, zda rostou ve všech odvětvích, a porovnat růst mezd s růstem cen potravin, jako je například mléko a chléb. Dále projekt zkoumá, které kategorie potravin zdražují nejpomaleji, a zjišťuje, zda existují roky, kdy nárůst cen potravin výrazně převyšoval růst mezd. Součástí je také analýza vlivu HDP na změny mezd a cen potravin.</w:t>
+      </w:r>
+    </w:p>
+    <w:p>
+      <w:r>
+        <w:t>Projekt je navržen s důrazem na přesnost, transparentnost a jednoduchou interpretaci výsledků. Výsledky jsou připraveny jako podklad pro prezentaci na konferencích. Tento projekt ukazuje, jak lze využít SQL pro analýzu reálných ekonomických dat a zodpovězení důležitých otázek týkajících se životní úrovně obyvatel.</w:t>
+      </w:r>
+    </w:p>
+    <w:p/>
+    <w:p>
+      <w:pPr>
+        <w:rPr>
+          <w:b/>
+          <w:bCs/>
+        </w:rPr>
+      </w:pPr>
+      <w:r>
+        <w:rPr>
+          <w:b/>
+          <w:bCs/>
+        </w:rPr>
+        <w:t xml:space="preserve">Struktura </w:t>
       </w:r>
       <w:proofErr w:type="spellStart"/>
       <w:r>
-        <w:t>Engeto</w:t>
+        <w:rPr>
+          <w:b/>
+          <w:bCs/>
+        </w:rPr>
+        <w:t>repozitáře</w:t>
       </w:r>
       <w:proofErr w:type="spellEnd"/>
       <w:r>
-        <w:t>.</w:t>
-      </w:r>
-    </w:p>
-    <w:p>
-      <w:r>
-        <w:t>Data, která byla použita, pochází z Portálu otevřených dat ČR a zahrnují několik let vývoje průměrných mezd v různých odvětvích a cen základních potravin. Cílem bylo zjistit, jak se mzdy vyvíjejí v průběhu času, zda rostou ve všech odvětvích, a porovnat růst mezd s růstem cen potravin, jako je například mléko a chléb. Dále projekt zkoumá, které kategorie potravin zdražují nejpomaleji, a zjišťuje, zda existují roky, kdy nárůst cen potravin výrazně převyšoval růst mezd. Součástí je také analýza vlivu HDP na změny mezd a cen potravin.</w:t>
-      </w:r>
-    </w:p>
-    <w:p>
-      <w:r>
-        <w:t>Projekt je navržen s důrazem na přesnost, transparentnost a jednoduchou interpretaci výsledků. Výsledky jsou připraveny jako podklad pro prezentaci na odborných konferencích. Tento projekt ukazuje, jak lze využít SQL pro analýzu reálných ekonomických dat a zodpovězení důležitých otázek týkajících se životní úrovně obyvatel.</w:t>
+        <w:rPr>
+          <w:b/>
+          <w:bCs/>
+        </w:rPr>
+        <w:t>:</w:t>
+      </w:r>
+    </w:p>
+    <w:p>
+      <w:r>
+        <w:t xml:space="preserve">Ve složce data </w:t>
+      </w:r>
+      <w:r>
+        <w:t>je databáze</w:t>
+      </w:r>
+      <w:r>
+        <w:t>, z kterých se zpracovával projekt.</w:t>
+      </w:r>
+    </w:p>
+    <w:p>
+      <w:r>
+        <w:t xml:space="preserve">Ve složce výstup jsou výsledné skripty, které </w:t>
+      </w:r>
+      <w:r>
+        <w:t>odpovídají na zmíněné otázky.</w:t>
       </w:r>
     </w:p>
     <w:p/>
     <w:p>
-      <w:pPr>
-        <w:rPr>
-          <w:b/>
-          <w:bCs/>
-        </w:rPr>
-      </w:pPr>
-      <w:r>
-        <w:rPr>
-          <w:b/>
-          <w:bCs/>
-        </w:rPr>
-        <w:t xml:space="preserve">Struktura </w:t>
-      </w:r>
+      <w:r>
+        <w:t>Dále soubory:</w:t>
+      </w:r>
+    </w:p>
+    <w:p>
+      <w:pPr>
+        <w:pStyle w:val="Odstavecseseznamem"/>
+        <w:numPr>
+          <w:ilvl w:val="0"/>
+          <w:numId w:val="3"/>
+        </w:numPr>
+      </w:pPr>
+      <w:r>
+        <w:t>intermediate_results.docx</w:t>
+      </w:r>
+      <w:r>
+        <w:tab/>
+        <w:t>Popis mezivýsledků</w:t>
+      </w:r>
+    </w:p>
+    <w:p>
+      <w:pPr>
+        <w:pStyle w:val="Odstavecseseznamem"/>
+        <w:numPr>
+          <w:ilvl w:val="0"/>
+          <w:numId w:val="3"/>
+        </w:numPr>
+      </w:pPr>
       <w:proofErr w:type="spellStart"/>
       <w:r>
-        <w:rPr>
-          <w:b/>
-          <w:bCs/>
-        </w:rPr>
-        <w:t>repozitáře</w:t>
+        <w:t>Final</w:t>
       </w:r>
       <w:proofErr w:type="spellEnd"/>
       <w:r>
-        <w:rPr>
-          <w:b/>
-          <w:bCs/>
-        </w:rPr>
-        <w:t>:</w:t>
-      </w:r>
-    </w:p>
-    <w:p>
-      <w:r>
-        <w:t>Ve složce data jsou zdrojové tabulky, z kterých se zpracovával projekt.</w:t>
-      </w:r>
-    </w:p>
-    <w:p>
-      <w:r>
-        <w:t xml:space="preserve">Ve složce výstup jsou výsledné skripty, které </w:t>
-      </w:r>
-      <w:r>
-        <w:t>odpovídají na zmíněné otázky.</w:t>
+        <w:t xml:space="preserve"> Report:</w:t>
+      </w:r>
+      <w:r>
+        <w:tab/>
+      </w:r>
+      <w:r>
+        <w:tab/>
+      </w:r>
+      <w:r>
+        <w:tab/>
+        <w:t>Výsledná analýza.</w:t>
+      </w:r>
+      <w:r>
+        <w:tab/>
+      </w:r>
+      <w:r>
+        <w:tab/>
+      </w:r>
+      <w:r>
+        <w:tab/>
       </w:r>
     </w:p>
     <w:p/>
     <w:p>
+      <w:r>
+        <w:rPr>
+          <w:b/>
+          <w:bCs/>
+        </w:rPr>
+        <w:t>Popis jednotlivých skriptů:</w:t>
+      </w:r>
+    </w:p>
+    <w:p/>
+    <w:p>
       <w:pPr>
         <w:rPr>
           <w:b/>
@@ -168,15 +257,78 @@
     </w:p>
     <w:p>
       <w:r>
-        <w:t xml:space="preserve">Která kategorie potravin zdražuje nejpomaleji (je u ní nejnižší </w:t>
+        <w:t>Která kategorie potravin zdražuje nejpomaleji (je u ní nejnižší pr</w:t>
+      </w:r>
+      <w:r>
+        <w:t>o</w:t>
+      </w:r>
+      <w:r>
+        <w:t>centuální meziroční nárůst?</w:t>
+      </w:r>
+    </w:p>
+    <w:p/>
+    <w:p>
+      <w:pPr>
+        <w:rPr>
+          <w:b/>
+          <w:bCs/>
+        </w:rPr>
+      </w:pPr>
+      <w:r>
+        <w:rPr>
+          <w:b/>
+          <w:bCs/>
+        </w:rPr>
+        <w:t xml:space="preserve">4. </w:t>
       </w:r>
       <w:proofErr w:type="spellStart"/>
       <w:r>
-        <w:t>percentuální</w:t>
+        <w:rPr>
+          <w:b/>
+          <w:bCs/>
+        </w:rPr>
+        <w:t>food_price_vs_salary_growth.sql</w:t>
       </w:r>
       <w:proofErr w:type="spellEnd"/>
-      <w:r>
-        <w:t xml:space="preserve"> meziroční nárůst?</w:t>
+    </w:p>
+    <w:p>
+      <w:r>
+        <w:t>Existuje rok, ve kterém byl meziroční nárůst cen potravin výrazně vyšší než růst mezd (větší než 10 %)?</w:t>
+      </w:r>
+    </w:p>
+    <w:p>
+      <w:pPr>
+        <w:rPr>
+          <w:b/>
+          <w:bCs/>
+        </w:rPr>
+      </w:pPr>
+      <w:r>
+        <w:rPr>
+          <w:b/>
+          <w:bCs/>
+        </w:rPr>
+        <w:t xml:space="preserve">5. </w:t>
+      </w:r>
+      <w:proofErr w:type="spellStart"/>
+      <w:r>
+        <w:rPr>
+          <w:b/>
+          <w:bCs/>
+        </w:rPr>
+        <w:t>gdp_impact_on_salaries_and_prices.sql</w:t>
+      </w:r>
+      <w:proofErr w:type="spellEnd"/>
+    </w:p>
+    <w:p>
+      <w:pPr>
+        <w:rPr>
+          <w:b/>
+          <w:bCs/>
+        </w:rPr>
+      </w:pPr>
+      <w:r>
+        <w:t>Má výška HDP vliv na změny ve mzdách a cenách potravin?</w:t>
       </w:r>
     </w:p>
     <w:p/>
@@ -192,72 +344,6 @@
           <w:b/>
           <w:bCs/>
         </w:rPr>
-        <w:t xml:space="preserve">4. </w:t>
-      </w:r>
-      <w:proofErr w:type="spellStart"/>
-      <w:r>
-        <w:rPr>
-          <w:b/>
-          <w:bCs/>
-        </w:rPr>
-        <w:t>food_price_vs_salary_growth.sql</w:t>
-      </w:r>
-      <w:proofErr w:type="spellEnd"/>
-    </w:p>
-    <w:p>
-      <w:r>
-        <w:t>Existuje rok, ve kterém byl meziroční nárůst cen potravin výrazně vyšší než růst mezd (větší než 10 %)?</w:t>
-      </w:r>
-    </w:p>
-    <w:p>
-      <w:pPr>
-        <w:rPr>
-          <w:b/>
-          <w:bCs/>
-        </w:rPr>
-      </w:pPr>
-      <w:r>
-        <w:rPr>
-          <w:b/>
-          <w:bCs/>
-        </w:rPr>
-        <w:t xml:space="preserve">5. </w:t>
-      </w:r>
-      <w:proofErr w:type="spellStart"/>
-      <w:r>
-        <w:rPr>
-          <w:b/>
-          <w:bCs/>
-        </w:rPr>
-        <w:t>gdp_impact_on_salaries_and_prices.sql</w:t>
-      </w:r>
-      <w:proofErr w:type="spellEnd"/>
-    </w:p>
-    <w:p>
-      <w:pPr>
-        <w:rPr>
-          <w:b/>
-          <w:bCs/>
-        </w:rPr>
-      </w:pPr>
-      <w:r>
-        <w:t>Má výška HDP vliv na změny ve mzdách a cenách potravin?</w:t>
-      </w:r>
-    </w:p>
-    <w:p/>
-    <w:p>
-      <w:pPr>
-        <w:rPr>
-          <w:b/>
-          <w:bCs/>
-        </w:rPr>
-      </w:pPr>
-      <w:r>
-        <w:rPr>
-          <w:b/>
-          <w:bCs/>
-        </w:rPr>
-        <w:lastRenderedPageBreak/>
         <w:t xml:space="preserve">Tabulka </w:t>
       </w:r>
       <w:proofErr w:type="spellStart"/>
@@ -446,6 +532,92 @@
     </w:lvl>
   </w:abstractNum>
   <w:abstractNum w:abstractNumId="1" w15:restartNumberingAfterBreak="0">
+    <w:nsid w:val="53505F13"/>
+    <w:multiLevelType w:val="hybridMultilevel"/>
+    <w:tmpl w:val="57EEDC26"/>
+    <w:lvl w:ilvl="0" w:tplc="0405000F">
+      <w:start w:val="1"/>
+      <w:numFmt w:val="decimal"/>
+      <w:lvlText w:val="%1."/>
+      <w:lvlJc w:val="left"/>
+      <w:pPr>
+        <w:ind w:left="720" w:hanging="360"/>
+      </w:pPr>
+    </w:lvl>
+    <w:lvl w:ilvl="1" w:tplc="04050019" w:tentative="1">
+      <w:start w:val="1"/>
+      <w:numFmt w:val="lowerLetter"/>
+      <w:lvlText w:val="%2."/>
+      <w:lvlJc w:val="left"/>
+      <w:pPr>
+        <w:ind w:left="1440" w:hanging="360"/>
+      </w:pPr>
+    </w:lvl>
+    <w:lvl w:ilvl="2" w:tplc="0405001B" w:tentative="1">
+      <w:start w:val="1"/>
+      <w:numFmt w:val="lowerRoman"/>
+      <w:lvlText w:val="%3."/>
+      <w:lvlJc w:val="right"/>
+      <w:pPr>
+        <w:ind w:left="2160" w:hanging="180"/>
+      </w:pPr>
+    </w:lvl>
+    <w:lvl w:ilvl="3" w:tplc="0405000F" w:tentative="1">
+      <w:start w:val="1"/>
+      <w:numFmt w:val="decimal"/>
+      <w:lvlText w:val="%4."/>
+      <w:lvlJc w:val="left"/>
+      <w:pPr>
+        <w:ind w:left="2880" w:hanging="360"/>
+      </w:pPr>
+    </w:lvl>
+    <w:lvl w:ilvl="4" w:tplc="04050019" w:tentative="1">
+      <w:start w:val="1"/>
+      <w:numFmt w:val="lowerLetter"/>
+      <w:lvlText w:val="%5."/>
+      <w:lvlJc w:val="left"/>
+      <w:pPr>
+        <w:ind w:left="3600" w:hanging="360"/>
+      </w:pPr>
+    </w:lvl>
+    <w:lvl w:ilvl="5" w:tplc="0405001B" w:tentative="1">
+      <w:start w:val="1"/>
+      <w:numFmt w:val="lowerRoman"/>
+      <w:lvlText w:val="%6."/>
+      <w:lvlJc w:val="right"/>
+      <w:pPr>
+        <w:ind w:left="4320" w:hanging="180"/>
+      </w:pPr>
+    </w:lvl>
+    <w:lvl w:ilvl="6" w:tplc="0405000F" w:tentative="1">
+      <w:start w:val="1"/>
+      <w:numFmt w:val="decimal"/>
+      <w:lvlText w:val="%7."/>
+      <w:lvlJc w:val="left"/>
+      <w:pPr>
+        <w:ind w:left="5040" w:hanging="360"/>
+      </w:pPr>
+    </w:lvl>
+    <w:lvl w:ilvl="7" w:tplc="04050019" w:tentative="1">
+      <w:start w:val="1"/>
+      <w:numFmt w:val="lowerLetter"/>
+      <w:lvlText w:val="%8."/>
+      <w:lvlJc w:val="left"/>
+      <w:pPr>
+        <w:ind w:left="5760" w:hanging="360"/>
+      </w:pPr>
+    </w:lvl>
+    <w:lvl w:ilvl="8" w:tplc="0405001B" w:tentative="1">
+      <w:start w:val="1"/>
+      <w:numFmt w:val="lowerRoman"/>
+      <w:lvlText w:val="%9."/>
+      <w:lvlJc w:val="right"/>
+      <w:pPr>
+        <w:ind w:left="6480" w:hanging="180"/>
+      </w:pPr>
+    </w:lvl>
+  </w:abstractNum>
+  <w:abstractNum w:abstractNumId="2" w15:restartNumberingAfterBreak="0">
     <w:nsid w:val="7A776F2A"/>
     <w:multiLevelType w:val="multilevel"/>
     <w:tmpl w:val="F598498A"/>
@@ -562,6 +734,9 @@
     <w:abstractNumId w:val="0"/>
   </w:num>
   <w:num w:numId="2" w16cid:durableId="1596816301">
+    <w:abstractNumId w:val="2"/>
+  </w:num>
+  <w:num w:numId="3" w16cid:durableId="1401752304">
     <w:abstractNumId w:val="1"/>
   </w:num>
 </w:numbering>
@@ -971,6 +1146,7 @@
   <w:style w:type="character" w:default="1" w:styleId="Standardnpsmoodstavce">
     <w:name w:val="Default Paragraph Font"/>
     <w:uiPriority w:val="1"/>
+    <w:semiHidden/>
     <w:unhideWhenUsed/>
   </w:style>
   <w:style w:type="table" w:default="1" w:styleId="Normlntabulka">
@@ -1041,6 +1217,17 @@
       <w:sz w:val="24"/>
       <w:szCs w:val="24"/>
     </w:rPr>
+  </w:style>
+  <w:style w:type="paragraph" w:styleId="Odstavecseseznamem">
+    <w:name w:val="List Paragraph"/>
+    <w:basedOn w:val="Normln"/>
+    <w:uiPriority w:val="34"/>
+    <w:qFormat/>
+    <w:rsid w:val="006A2F65"/>
+    <w:pPr>
+      <w:ind w:left="720"/>
+      <w:contextualSpacing/>
+    </w:pPr>
   </w:style>
 </w:styles>
 </file>

</xml_diff>

<commit_message>
zemna vypoctu ukol 3 + finalizace uprav
</commit_message>
<xml_diff>
--- a/Readme.docx
+++ b/Readme.docx
@@ -105,12 +105,18 @@
     <w:p/>
     <w:p>
       <w:r>
-        <w:t>Dále soubory:</w:t>
-      </w:r>
-    </w:p>
-    <w:p>
-      <w:pPr>
-        <w:pStyle w:val="Odstavecseseznamem"/>
+        <w:t>D</w:t>
+      </w:r>
+      <w:r>
+        <w:t>alší</w:t>
+      </w:r>
+      <w:r>
+        <w:t xml:space="preserve"> soubory:</w:t>
+      </w:r>
+    </w:p>
+    <w:p>
+      <w:pPr>
+        <w:pStyle w:val="ListParagraph"/>
         <w:numPr>
           <w:ilvl w:val="0"/>
           <w:numId w:val="3"/>
@@ -126,7 +132,7 @@
     </w:p>
     <w:p>
       <w:pPr>
-        <w:pStyle w:val="Odstavecseseznamem"/>
+        <w:pStyle w:val="ListParagraph"/>
         <w:numPr>
           <w:ilvl w:val="0"/>
           <w:numId w:val="3"/>
@@ -167,7 +173,43 @@
           <w:b/>
           <w:bCs/>
         </w:rPr>
-        <w:t>Popis jednotlivých skriptů:</w:t>
+        <w:t>Popis jednotlivých skriptů</w:t>
+      </w:r>
+      <w:r>
+        <w:rPr>
+          <w:b/>
+          <w:bCs/>
+        </w:rPr>
+        <w:t>, které se snaží odpovídat na tyto otázky:</w:t>
+      </w:r>
+    </w:p>
+    <w:p>
+      <w:pPr>
+        <w:rPr>
+          <w:b/>
+          <w:bCs/>
+        </w:rPr>
+      </w:pPr>
+      <w:r>
+        <w:rPr>
+          <w:b/>
+          <w:bCs/>
+        </w:rPr>
+        <w:t xml:space="preserve">1. </w:t>
+      </w:r>
+      <w:proofErr w:type="spellStart"/>
+      <w:r>
+        <w:rPr>
+          <w:b/>
+          <w:bCs/>
+        </w:rPr>
+        <w:t>salary_trends_analysis.sql</w:t>
+      </w:r>
+      <w:proofErr w:type="spellEnd"/>
+    </w:p>
+    <w:p>
+      <w:r>
+        <w:t>Rostou v průběhu let mzdy ve všech odvětvích, nebo v některých klesají?</w:t>
       </w:r>
     </w:p>
     <w:p/>
@@ -183,7 +225,7 @@
           <w:b/>
           <w:bCs/>
         </w:rPr>
-        <w:t xml:space="preserve">1. </w:t>
+        <w:t xml:space="preserve">2. </w:t>
       </w:r>
       <w:proofErr w:type="spellStart"/>
       <w:r>
@@ -191,13 +233,13 @@
           <w:b/>
           <w:bCs/>
         </w:rPr>
-        <w:t>salary_trends_analysis.sql</w:t>
+        <w:t>milk_bread_purchase_power.sql</w:t>
       </w:r>
       <w:proofErr w:type="spellEnd"/>
     </w:p>
     <w:p>
       <w:r>
-        <w:t>Rostou v průběhu let mzdy ve všech odvětvích, nebo v některých klesají?</w:t>
+        <w:t>Kolik je možné si koupit litrů mléka a kilogramů chleba za první a poslední srovnatelné období v dostupných datech cen a mezd?</w:t>
       </w:r>
     </w:p>
     <w:p/>
@@ -213,7 +255,7 @@
           <w:b/>
           <w:bCs/>
         </w:rPr>
-        <w:t xml:space="preserve">2. </w:t>
+        <w:t xml:space="preserve">3. </w:t>
       </w:r>
       <w:proofErr w:type="spellStart"/>
       <w:r>
@@ -221,13 +263,19 @@
           <w:b/>
           <w:bCs/>
         </w:rPr>
-        <w:t>milk_bread_purchase_power.sql</w:t>
+        <w:t>slowest_food_price_increase.sql</w:t>
       </w:r>
       <w:proofErr w:type="spellEnd"/>
     </w:p>
     <w:p>
       <w:r>
-        <w:t>Kolik je možné si koupit litrů mléka a kilogramů chleba za první a poslední srovnatelné období v dostupných datech cen a mezd?</w:t>
+        <w:t>Která kategorie potravin zdražuje nejpomaleji (je u ní nejnižší pr</w:t>
+      </w:r>
+      <w:r>
+        <w:t>o</w:t>
+      </w:r>
+      <w:r>
+        <w:t>centuální meziroční nárůst?</w:t>
       </w:r>
     </w:p>
     <w:p/>
@@ -243,7 +291,8 @@
           <w:b/>
           <w:bCs/>
         </w:rPr>
-        <w:t xml:space="preserve">3. </w:t>
+        <w:lastRenderedPageBreak/>
+        <w:t xml:space="preserve">4. </w:t>
       </w:r>
       <w:proofErr w:type="spellStart"/>
       <w:r>
@@ -251,49 +300,21 @@
           <w:b/>
           <w:bCs/>
         </w:rPr>
-        <w:t>slowest_food_price_increase.sql</w:t>
+        <w:t>food_price_vs_salary_growth.sql</w:t>
       </w:r>
       <w:proofErr w:type="spellEnd"/>
     </w:p>
     <w:p>
       <w:r>
-        <w:t>Která kategorie potravin zdražuje nejpomaleji (je u ní nejnižší pr</w:t>
-      </w:r>
-      <w:r>
-        <w:t>o</w:t>
-      </w:r>
-      <w:r>
-        <w:t>centuální meziroční nárůst?</w:t>
-      </w:r>
-    </w:p>
-    <w:p/>
-    <w:p>
-      <w:pPr>
-        <w:rPr>
-          <w:b/>
-          <w:bCs/>
-        </w:rPr>
-      </w:pPr>
-      <w:r>
-        <w:rPr>
-          <w:b/>
-          <w:bCs/>
-        </w:rPr>
-        <w:t xml:space="preserve">4. </w:t>
-      </w:r>
-      <w:proofErr w:type="spellStart"/>
-      <w:r>
-        <w:rPr>
-          <w:b/>
-          <w:bCs/>
-        </w:rPr>
-        <w:t>food_price_vs_salary_growth.sql</w:t>
-      </w:r>
-      <w:proofErr w:type="spellEnd"/>
-    </w:p>
-    <w:p>
-      <w:r>
-        <w:t>Existuje rok, ve kterém byl meziroční nárůst cen potravin výrazně vyšší než růst mezd (větší než 10 %)?</w:t>
+        <w:t xml:space="preserve">Existuje rok, ve kterém byl meziroční nárůst cen potravin výrazně vyšší než růst mezd (větší než </w:t>
+      </w:r>
+      <w:proofErr w:type="gramStart"/>
+      <w:r>
+        <w:t>10%</w:t>
+      </w:r>
+      <w:proofErr w:type="gramEnd"/>
+      <w:r>
+        <w:t>)?</w:t>
       </w:r>
     </w:p>
     <w:p>
@@ -1139,17 +1160,17 @@
     <w:lsdException w:name="Unresolved Mention" w:semiHidden="1" w:unhideWhenUsed="1"/>
     <w:lsdException w:name="Smart Link" w:semiHidden="1" w:unhideWhenUsed="1"/>
   </w:latentStyles>
-  <w:style w:type="paragraph" w:default="1" w:styleId="Normln">
+  <w:style w:type="paragraph" w:default="1" w:styleId="Normal">
     <w:name w:val="Normal"/>
     <w:qFormat/>
   </w:style>
-  <w:style w:type="character" w:default="1" w:styleId="Standardnpsmoodstavce">
+  <w:style w:type="character" w:default="1" w:styleId="DefaultParagraphFont">
     <w:name w:val="Default Paragraph Font"/>
     <w:uiPriority w:val="1"/>
     <w:semiHidden/>
     <w:unhideWhenUsed/>
   </w:style>
-  <w:style w:type="table" w:default="1" w:styleId="Normlntabulka">
+  <w:style w:type="table" w:default="1" w:styleId="TableNormal">
     <w:name w:val="Normal Table"/>
     <w:uiPriority w:val="99"/>
     <w:semiHidden/>
@@ -1164,15 +1185,15 @@
       </w:tblCellMar>
     </w:tblPr>
   </w:style>
-  <w:style w:type="numbering" w:default="1" w:styleId="Bezseznamu">
+  <w:style w:type="numbering" w:default="1" w:styleId="NoList">
     <w:name w:val="No List"/>
     <w:uiPriority w:val="99"/>
     <w:semiHidden/>
     <w:unhideWhenUsed/>
   </w:style>
-  <w:style w:type="character" w:styleId="Hypertextovodkaz">
+  <w:style w:type="character" w:styleId="Hyperlink">
     <w:name w:val="Hyperlink"/>
-    <w:basedOn w:val="Standardnpsmoodstavce"/>
+    <w:basedOn w:val="DefaultParagraphFont"/>
     <w:uiPriority w:val="99"/>
     <w:unhideWhenUsed/>
     <w:rsid w:val="007F0F89"/>
@@ -1181,9 +1202,9 @@
       <w:u w:val="single"/>
     </w:rPr>
   </w:style>
-  <w:style w:type="character" w:styleId="Nevyeenzmnka">
+  <w:style w:type="character" w:styleId="UnresolvedMention">
     <w:name w:val="Unresolved Mention"/>
-    <w:basedOn w:val="Standardnpsmoodstavce"/>
+    <w:basedOn w:val="DefaultParagraphFont"/>
     <w:uiPriority w:val="99"/>
     <w:semiHidden/>
     <w:unhideWhenUsed/>
@@ -1193,9 +1214,9 @@
       <w:shd w:val="clear" w:color="auto" w:fill="E1DFDD"/>
     </w:rPr>
   </w:style>
-  <w:style w:type="character" w:styleId="Sledovanodkaz">
+  <w:style w:type="character" w:styleId="FollowedHyperlink">
     <w:name w:val="FollowedHyperlink"/>
-    <w:basedOn w:val="Standardnpsmoodstavce"/>
+    <w:basedOn w:val="DefaultParagraphFont"/>
     <w:uiPriority w:val="99"/>
     <w:semiHidden/>
     <w:unhideWhenUsed/>
@@ -1205,9 +1226,9 @@
       <w:u w:val="single"/>
     </w:rPr>
   </w:style>
-  <w:style w:type="paragraph" w:styleId="Normlnweb">
+  <w:style w:type="paragraph" w:styleId="NormalWeb">
     <w:name w:val="Normal (Web)"/>
-    <w:basedOn w:val="Normln"/>
+    <w:basedOn w:val="Normal"/>
     <w:uiPriority w:val="99"/>
     <w:semiHidden/>
     <w:unhideWhenUsed/>
@@ -1218,9 +1239,9 @@
       <w:szCs w:val="24"/>
     </w:rPr>
   </w:style>
-  <w:style w:type="paragraph" w:styleId="Odstavecseseznamem">
+  <w:style w:type="paragraph" w:styleId="ListParagraph">
     <w:name w:val="List Paragraph"/>
-    <w:basedOn w:val="Normln"/>
+    <w:basedOn w:val="Normal"/>
     <w:uiPriority w:val="34"/>
     <w:qFormat/>
     <w:rsid w:val="006A2F65"/>

</xml_diff>